<commit_message>
finished technical documentation -bp
</commit_message>
<xml_diff>
--- a/projects/Demo1/TechnicalDocumentation.docx
+++ b/projects/Demo1/TechnicalDocumentation.docx
@@ -8,59 +8,523 @@
         <w:jc w:val="center"/>
       </w:pPr>
       <w:r>
-        <w:t>Technical</w:t>
-      </w:r>
+        <w:t>Technical Documentation</w:t>
+      </w:r>
+    </w:p>
+    <w:p>
+      <w:pPr>
+        <w:pStyle w:val="Title"/>
+        <w:jc w:val="center"/>
+      </w:pPr>
+      <w:r>
+        <w:t>CMP</w:t>
+      </w:r>
+    </w:p>
+    <w:p>
+      <w:pPr>
+        <w:pStyle w:val="Title"/>
+        <w:jc w:val="center"/>
+      </w:pPr>
+      <w:r>
+        <w:t>Matthew Griffin</w:t>
+      </w:r>
+    </w:p>
+    <w:p>
+      <w:pPr>
+        <w:pStyle w:val="Title"/>
+        <w:jc w:val="center"/>
+      </w:pPr>
+      <w:r>
+        <w:t>Carlos Perez</w:t>
+      </w:r>
+    </w:p>
+    <w:p>
+      <w:pPr>
+        <w:pStyle w:val="Title"/>
+        <w:jc w:val="center"/>
+      </w:pPr>
+      <w:r>
+        <w:t>Brent Parker</w:t>
+      </w:r>
+    </w:p>
+    <w:p>
+      <w:pPr>
+        <w:pStyle w:val="Title"/>
+        <w:jc w:val="center"/>
+      </w:pPr>
+      <w:r>
+        <w:t>11/06/2017</w:t>
+      </w:r>
+    </w:p>
+    <w:p/>
+    <w:p/>
+    <w:p/>
+    <w:p/>
+    <w:p/>
+    <w:p/>
+    <w:p/>
+    <w:p/>
+    <w:p/>
+    <w:p/>
+    <w:p/>
+    <w:p/>
+    <w:p/>
+    <w:p/>
+    <w:p/>
+    <w:p/>
+    <w:p/>
+    <w:p/>
+    <w:p/>
+    <w:p/>
+    <w:p>
+      <w:pPr>
+        <w:pStyle w:val="Heading1"/>
+      </w:pPr>
+      <w:r>
+        <w:lastRenderedPageBreak/>
+        <w:t>How to start playing</w:t>
+      </w:r>
+    </w:p>
+    <w:p>
+      <w:pPr>
+        <w:pStyle w:val="ListParagraph"/>
+        <w:numPr>
+          <w:ilvl w:val="0"/>
+          <w:numId w:val="1"/>
+        </w:numPr>
+      </w:pPr>
+      <w:r>
+        <w:t xml:space="preserve">Go to </w:t>
+      </w:r>
+      <w:r>
+        <w:t>bapar.5gbfree.com</w:t>
+      </w:r>
+      <w:r>
+        <w:t xml:space="preserve"> in a compatible browser such as Chrome, Firefox, or Edge. </w:t>
+      </w:r>
+    </w:p>
+    <w:p>
+      <w:pPr>
+        <w:pStyle w:val="ListParagraph"/>
+        <w:numPr>
+          <w:ilvl w:val="0"/>
+          <w:numId w:val="1"/>
+        </w:numPr>
+      </w:pPr>
+      <w:r>
+        <w:t>Start playing the game.</w:t>
+      </w:r>
+    </w:p>
+    <w:p/>
+    <w:p>
+      <w:pPr>
+        <w:pStyle w:val="Heading1"/>
+      </w:pPr>
+      <w:r>
+        <w:t>Features</w:t>
+      </w:r>
+    </w:p>
+    <w:tbl>
+      <w:tblPr>
+        <w:tblStyle w:val="GridTable4-Accent5"/>
+        <w:tblW w:w="0" w:type="auto"/>
+        <w:tblLook w:val="04A0" w:firstRow="1" w:lastRow="0" w:firstColumn="1" w:lastColumn="0" w:noHBand="0" w:noVBand="1"/>
+      </w:tblPr>
+      <w:tblGrid>
+        <w:gridCol w:w="2155"/>
+        <w:gridCol w:w="7195"/>
+      </w:tblGrid>
+      <w:tr>
+        <w:trPr>
+          <w:cnfStyle w:val="100000000000" w:firstRow="1" w:lastRow="0" w:firstColumn="0" w:lastColumn="0" w:oddVBand="0" w:evenVBand="0" w:oddHBand="0" w:evenHBand="0" w:firstRowFirstColumn="0" w:firstRowLastColumn="0" w:lastRowFirstColumn="0" w:lastRowLastColumn="0"/>
+        </w:trPr>
+        <w:tc>
+          <w:tcPr>
+            <w:cnfStyle w:val="001000000000" w:firstRow="0" w:lastRow="0" w:firstColumn="1" w:lastColumn="0" w:oddVBand="0" w:evenVBand="0" w:oddHBand="0" w:evenHBand="0" w:firstRowFirstColumn="0" w:firstRowLastColumn="0" w:lastRowFirstColumn="0" w:lastRowLastColumn="0"/>
+            <w:tcW w:w="2155" w:type="dxa"/>
+          </w:tcPr>
+          <w:p>
+            <w:r>
+              <w:t>Feature</w:t>
+            </w:r>
+          </w:p>
+        </w:tc>
+        <w:tc>
+          <w:tcPr>
+            <w:tcW w:w="7195" w:type="dxa"/>
+          </w:tcPr>
+          <w:p>
+            <w:pPr>
+              <w:cnfStyle w:val="100000000000" w:firstRow="1" w:lastRow="0" w:firstColumn="0" w:lastColumn="0" w:oddVBand="0" w:evenVBand="0" w:oddHBand="0" w:evenHBand="0" w:firstRowFirstColumn="0" w:firstRowLastColumn="0" w:lastRowFirstColumn="0" w:lastRowLastColumn="0"/>
+            </w:pPr>
+            <w:r>
+              <w:t>Description</w:t>
+            </w:r>
+          </w:p>
+        </w:tc>
+      </w:tr>
+      <w:tr>
+        <w:trPr>
+          <w:cnfStyle w:val="000000100000" w:firstRow="0" w:lastRow="0" w:firstColumn="0" w:lastColumn="0" w:oddVBand="0" w:evenVBand="0" w:oddHBand="1" w:evenHBand="0" w:firstRowFirstColumn="0" w:firstRowLastColumn="0" w:lastRowFirstColumn="0" w:lastRowLastColumn="0"/>
+        </w:trPr>
+        <w:tc>
+          <w:tcPr>
+            <w:cnfStyle w:val="001000000000" w:firstRow="0" w:lastRow="0" w:firstColumn="1" w:lastColumn="0" w:oddVBand="0" w:evenVBand="0" w:oddHBand="0" w:evenHBand="0" w:firstRowFirstColumn="0" w:firstRowLastColumn="0" w:lastRowFirstColumn="0" w:lastRowLastColumn="0"/>
+            <w:tcW w:w="2155" w:type="dxa"/>
+          </w:tcPr>
+          <w:p>
+            <w:r>
+              <w:t>Table View</w:t>
+            </w:r>
+          </w:p>
+        </w:tc>
+        <w:tc>
+          <w:tcPr>
+            <w:tcW w:w="7195" w:type="dxa"/>
+          </w:tcPr>
+          <w:p>
+            <w:pPr>
+              <w:cnfStyle w:val="000000100000" w:firstRow="0" w:lastRow="0" w:firstColumn="0" w:lastColumn="0" w:oddVBand="0" w:evenVBand="0" w:oddHBand="1" w:evenHBand="0" w:firstRowFirstColumn="0" w:firstRowLastColumn="0" w:lastRowFirstColumn="0" w:lastRowLastColumn="0"/>
+            </w:pPr>
+            <w:r>
+              <w:t xml:space="preserve">Players have a game board with all cards laid out on screen. </w:t>
+            </w:r>
+          </w:p>
+        </w:tc>
+      </w:tr>
+      <w:tr>
+        <w:tc>
+          <w:tcPr>
+            <w:cnfStyle w:val="001000000000" w:firstRow="0" w:lastRow="0" w:firstColumn="1" w:lastColumn="0" w:oddVBand="0" w:evenVBand="0" w:oddHBand="0" w:evenHBand="0" w:firstRowFirstColumn="0" w:firstRowLastColumn="0" w:lastRowFirstColumn="0" w:lastRowLastColumn="0"/>
+            <w:tcW w:w="2155" w:type="dxa"/>
+          </w:tcPr>
+          <w:p>
+            <w:r>
+              <w:t>Growing Cards with Mouseover</w:t>
+            </w:r>
+          </w:p>
+        </w:tc>
+        <w:tc>
+          <w:tcPr>
+            <w:tcW w:w="7195" w:type="dxa"/>
+          </w:tcPr>
+          <w:p>
+            <w:pPr>
+              <w:cnfStyle w:val="000000000000" w:firstRow="0" w:lastRow="0" w:firstColumn="0" w:lastColumn="0" w:oddVBand="0" w:evenVBand="0" w:oddHBand="0" w:evenHBand="0" w:firstRowFirstColumn="0" w:firstRowLastColumn="0" w:lastRowFirstColumn="0" w:lastRowLastColumn="0"/>
+            </w:pPr>
+            <w:r>
+              <w:t>When players mouse over a card it’ll grow, making it easier for the player to read information on the card.</w:t>
+            </w:r>
+          </w:p>
+        </w:tc>
+      </w:tr>
+      <w:tr>
+        <w:trPr>
+          <w:cnfStyle w:val="000000100000" w:firstRow="0" w:lastRow="0" w:firstColumn="0" w:lastColumn="0" w:oddVBand="0" w:evenVBand="0" w:oddHBand="1" w:evenHBand="0" w:firstRowFirstColumn="0" w:firstRowLastColumn="0" w:lastRowFirstColumn="0" w:lastRowLastColumn="0"/>
+        </w:trPr>
+        <w:tc>
+          <w:tcPr>
+            <w:cnfStyle w:val="001000000000" w:firstRow="0" w:lastRow="0" w:firstColumn="1" w:lastColumn="0" w:oddVBand="0" w:evenVBand="0" w:oddHBand="0" w:evenHBand="0" w:firstRowFirstColumn="0" w:firstRowLastColumn="0" w:lastRowFirstColumn="0" w:lastRowLastColumn="0"/>
+            <w:tcW w:w="2155" w:type="dxa"/>
+          </w:tcPr>
+          <w:p>
+            <w:r>
+              <w:t>Play Card</w:t>
+            </w:r>
+          </w:p>
+        </w:tc>
+        <w:tc>
+          <w:tcPr>
+            <w:tcW w:w="7195" w:type="dxa"/>
+          </w:tcPr>
+          <w:p>
+            <w:pPr>
+              <w:cnfStyle w:val="000000100000" w:firstRow="0" w:lastRow="0" w:firstColumn="0" w:lastColumn="0" w:oddVBand="0" w:evenVBand="0" w:oddHBand="1" w:evenHBand="0" w:firstRowFirstColumn="0" w:firstRowLastColumn="0" w:lastRowFirstColumn="0" w:lastRowLastColumn="0"/>
+            </w:pPr>
+            <w:r>
+              <w:t xml:space="preserve">When players click on a playable card in their hand, they will play it, giving them the points or actions that the card is worth, and removing the card from their hand. </w:t>
+            </w:r>
+          </w:p>
+        </w:tc>
+      </w:tr>
+      <w:tr>
+        <w:tc>
+          <w:tcPr>
+            <w:cnfStyle w:val="001000000000" w:firstRow="0" w:lastRow="0" w:firstColumn="1" w:lastColumn="0" w:oddVBand="0" w:evenVBand="0" w:oddHBand="0" w:evenHBand="0" w:firstRowFirstColumn="0" w:firstRowLastColumn="0" w:lastRowFirstColumn="0" w:lastRowLastColumn="0"/>
+            <w:tcW w:w="2155" w:type="dxa"/>
+          </w:tcPr>
+          <w:p>
+            <w:r>
+              <w:t>Click Supply Card Feedback</w:t>
+            </w:r>
+          </w:p>
+        </w:tc>
+        <w:tc>
+          <w:tcPr>
+            <w:tcW w:w="7195" w:type="dxa"/>
+          </w:tcPr>
+          <w:p>
+            <w:pPr>
+              <w:cnfStyle w:val="000000000000" w:firstRow="0" w:lastRow="0" w:firstColumn="0" w:lastColumn="0" w:oddVBand="0" w:evenVBand="0" w:oddHBand="0" w:evenHBand="0" w:firstRowFirstColumn="0" w:firstRowLastColumn="0" w:lastRowFirstColumn="0" w:lastRowLastColumn="0"/>
+            </w:pPr>
+            <w:r>
+              <w:t>When players click a card in the supply deck it’ll blink, assuring them that they clicked that card.</w:t>
+            </w:r>
+          </w:p>
+        </w:tc>
+      </w:tr>
+    </w:tbl>
+    <w:p/>
+    <w:p>
+      <w:pPr>
+        <w:pStyle w:val="Heading1"/>
+      </w:pPr>
+      <w:r>
+        <w:t>System Requirements</w:t>
+      </w:r>
+    </w:p>
+    <w:p>
+      <w:pPr>
+        <w:rPr>
+          <w:rStyle w:val="fontstyle21"/>
+        </w:rPr>
+      </w:pPr>
+      <w:r>
+        <w:rPr>
+          <w:rStyle w:val="fontstyle01"/>
+        </w:rPr>
+        <w:t></w:t>
+      </w:r>
+      <w:r>
+        <w:rPr>
+          <w:rStyle w:val="fontstyle21"/>
+        </w:rPr>
+        <w:t>Color display with minimum of 1024 X 768 resolution</w:t>
+      </w:r>
+      <w:r>
+        <w:rPr>
+          <w:rFonts w:ascii="Calibri" w:hAnsi="Calibri" w:cs="Calibri"/>
+          <w:color w:val="000000"/>
+        </w:rPr>
+        <w:br/>
+      </w:r>
+      <w:r>
+        <w:rPr>
+          <w:rStyle w:val="fontstyle01"/>
+        </w:rPr>
+        <w:t></w:t>
+      </w:r>
+      <w:r>
+        <w:rPr>
+          <w:rStyle w:val="fontstyle21"/>
+        </w:rPr>
+        <w:t>1.5ghz CPU with integrated graphics</w:t>
+      </w:r>
+      <w:r>
+        <w:rPr>
+          <w:rFonts w:ascii="Calibri" w:hAnsi="Calibri" w:cs="Calibri"/>
+          <w:color w:val="000000"/>
+        </w:rPr>
+        <w:br/>
+      </w:r>
+      <w:r>
+        <w:rPr>
+          <w:rStyle w:val="fontstyle01"/>
+        </w:rPr>
+        <w:t></w:t>
+      </w:r>
+      <w:r>
+        <w:rPr>
+          <w:rStyle w:val="fontstyle21"/>
+        </w:rPr>
+        <w:t>2GB of RAM</w:t>
+      </w:r>
+      <w:r>
+        <w:rPr>
+          <w:rFonts w:ascii="Calibri" w:hAnsi="Calibri" w:cs="Calibri"/>
+          <w:color w:val="000000"/>
+        </w:rPr>
+        <w:br/>
+      </w:r>
+      <w:r>
+        <w:rPr>
+          <w:rStyle w:val="fontstyle01"/>
+        </w:rPr>
+        <w:t></w:t>
+      </w:r>
+      <w:r>
+        <w:rPr>
+          <w:rStyle w:val="fontstyle21"/>
+        </w:rPr>
+        <w:t>500MBs of free hard drive space</w:t>
+      </w:r>
+      <w:r>
+        <w:rPr>
+          <w:rFonts w:ascii="Calibri" w:hAnsi="Calibri" w:cs="Calibri"/>
+          <w:color w:val="000000"/>
+        </w:rPr>
+        <w:br/>
+      </w:r>
+      <w:r>
+        <w:rPr>
+          <w:rStyle w:val="fontstyle01"/>
+        </w:rPr>
+        <w:t></w:t>
+      </w:r>
+      <w:r>
+        <w:rPr>
+          <w:rStyle w:val="fontstyle21"/>
+        </w:rPr>
+        <w:t>Mouse</w:t>
+      </w:r>
+      <w:r>
+        <w:rPr>
+          <w:rFonts w:ascii="Calibri" w:hAnsi="Calibri" w:cs="Calibri"/>
+          <w:color w:val="000000"/>
+        </w:rPr>
+        <w:br/>
+      </w:r>
+      <w:r>
+        <w:rPr>
+          <w:rStyle w:val="fontstyle01"/>
+        </w:rPr>
+        <w:t></w:t>
+      </w:r>
+      <w:r>
+        <w:rPr>
+          <w:rStyle w:val="fontstyle21"/>
+        </w:rPr>
+        <w:t>Keyboard</w:t>
+      </w:r>
+      <w:r>
+        <w:rPr>
+          <w:rFonts w:ascii="Calibri" w:hAnsi="Calibri" w:cs="Calibri"/>
+          <w:color w:val="000000"/>
+        </w:rPr>
+        <w:br/>
+      </w:r>
+      <w:r>
+        <w:rPr>
+          <w:rStyle w:val="fontstyle01"/>
+        </w:rPr>
+        <w:t></w:t>
+      </w:r>
+      <w:r>
+        <w:rPr>
+          <w:rStyle w:val="fontstyle21"/>
+        </w:rPr>
+        <w:t>Internet connection with minimum bandwidth of 56Kbps</w:t>
+      </w:r>
+      <w:r>
+        <w:rPr>
+          <w:rFonts w:ascii="Calibri" w:hAnsi="Calibri" w:cs="Calibri"/>
+          <w:color w:val="000000"/>
+        </w:rPr>
+        <w:br/>
+      </w:r>
+      <w:r>
+        <w:rPr>
+          <w:rStyle w:val="fontstyle01"/>
+        </w:rPr>
+        <w:t></w:t>
+      </w:r>
+      <w:r>
+        <w:rPr>
+          <w:rStyle w:val="fontstyle21"/>
+        </w:rPr>
+        <w:t>Chrome, Firefox, or Edge Internet browser</w:t>
+      </w:r>
+    </w:p>
+    <w:p>
       <w:bookmarkStart w:id="0" w:name="_GoBack"/>
       <w:bookmarkEnd w:id="0"/>
-      <w:r>
-        <w:t xml:space="preserve"> Documentation</w:t>
-      </w:r>
-    </w:p>
-    <w:p>
-      <w:pPr>
-        <w:pStyle w:val="Title"/>
-        <w:jc w:val="center"/>
-      </w:pPr>
-      <w:r>
-        <w:t>CMP</w:t>
-      </w:r>
-    </w:p>
-    <w:p>
-      <w:pPr>
-        <w:pStyle w:val="Title"/>
-        <w:jc w:val="center"/>
-      </w:pPr>
-      <w:r>
-        <w:t>Matthew Griffin</w:t>
-      </w:r>
-    </w:p>
-    <w:p>
-      <w:pPr>
-        <w:pStyle w:val="Title"/>
-        <w:jc w:val="center"/>
-      </w:pPr>
-      <w:r>
-        <w:t>Carlos Perez</w:t>
-      </w:r>
-    </w:p>
-    <w:p>
-      <w:pPr>
-        <w:pStyle w:val="Title"/>
-        <w:jc w:val="center"/>
-      </w:pPr>
-      <w:r>
-        <w:t>Brent Parker</w:t>
-      </w:r>
-    </w:p>
-    <w:p>
-      <w:pPr>
-        <w:pStyle w:val="Title"/>
-        <w:jc w:val="center"/>
-      </w:pPr>
-      <w:r>
-        <w:t>11/06/2017</w:t>
-      </w:r>
-    </w:p>
+    </w:p>
+    <w:p>
+      <w:pPr>
+        <w:pStyle w:val="Heading1"/>
+      </w:pPr>
+      <w:r>
+        <w:t>Troubleshooting</w:t>
+      </w:r>
+    </w:p>
+    <w:p>
+      <w:pPr>
+        <w:pStyle w:val="Heading2"/>
+      </w:pPr>
+      <w:r>
+        <w:t>The game is unresponsive:</w:t>
+      </w:r>
+    </w:p>
+    <w:p>
+      <w:pPr>
+        <w:pStyle w:val="ListParagraph"/>
+        <w:numPr>
+          <w:ilvl w:val="0"/>
+          <w:numId w:val="3"/>
+        </w:numPr>
+      </w:pPr>
+      <w:r>
+        <w:t>Make sure you’re using a supported browser, and meet the system requirements.</w:t>
+      </w:r>
+    </w:p>
+    <w:p>
+      <w:pPr>
+        <w:pStyle w:val="ListParagraph"/>
+        <w:numPr>
+          <w:ilvl w:val="0"/>
+          <w:numId w:val="3"/>
+        </w:numPr>
+      </w:pPr>
+      <w:r>
+        <w:t>Make sure you have an Internet connection.</w:t>
+      </w:r>
+    </w:p>
+    <w:p>
+      <w:pPr>
+        <w:pStyle w:val="ListParagraph"/>
+        <w:numPr>
+          <w:ilvl w:val="0"/>
+          <w:numId w:val="3"/>
+        </w:numPr>
+      </w:pPr>
+      <w:r>
+        <w:t xml:space="preserve">Press the refresh button, and your game should </w:t>
+      </w:r>
+      <w:proofErr w:type="gramStart"/>
+      <w:r>
+        <w:t>start  where</w:t>
+      </w:r>
+      <w:proofErr w:type="gramEnd"/>
+      <w:r>
+        <w:t xml:space="preserve"> you left off (in completed version only.)</w:t>
+      </w:r>
+    </w:p>
+    <w:p/>
+    <w:p>
+      <w:pPr>
+        <w:pStyle w:val="Heading1"/>
+      </w:pPr>
+      <w:r>
+        <w:t>License</w:t>
+      </w:r>
+    </w:p>
+    <w:p>
+      <w:r>
+        <w:t xml:space="preserve">This program is open source. Source can be found at </w:t>
+      </w:r>
+      <w:hyperlink r:id="rId5" w:history="1">
+        <w:r>
+          <w:rPr>
+            <w:rStyle w:val="Hyperlink"/>
+          </w:rPr>
+          <w:t>https://github.com/Bapar/CMP-CSCI-466</w:t>
+        </w:r>
+      </w:hyperlink>
+      <w:r>
+        <w:t>.</w:t>
+      </w:r>
+    </w:p>
+    <w:p/>
     <w:p/>
     <w:sectPr>
       <w:pgSz w:w="12240" w:h="15840"/>
@@ -70,6 +534,305 @@
     </w:sectPr>
   </w:body>
 </w:document>
+</file>
+
+<file path=word/numbering.xml><?xml version="1.0" encoding="utf-8"?>
+<w:numbering xmlns:wpc="http://schemas.microsoft.com/office/word/2010/wordprocessingCanvas" xmlns:cx="http://schemas.microsoft.com/office/drawing/2014/chartex" xmlns:cx1="http://schemas.microsoft.com/office/drawing/2015/9/8/chartex" xmlns:cx2="http://schemas.microsoft.com/office/drawing/2015/10/21/chartex" xmlns:cx3="http://schemas.microsoft.com/office/drawing/2016/5/9/chartex" xmlns:cx4="http://schemas.microsoft.com/office/drawing/2016/5/10/chartex" xmlns:cx5="http://schemas.microsoft.com/office/drawing/2016/5/11/chartex" xmlns:cx6="http://schemas.microsoft.com/office/drawing/2016/5/12/chartex" xmlns:cx7="http://schemas.microsoft.com/office/drawing/2016/5/13/chartex" xmlns:cx8="http://schemas.microsoft.com/office/drawing/2016/5/14/chartex" xmlns:mc="http://schemas.openxmlformats.org/markup-compatibility/2006" xmlns:aink="http://schemas.microsoft.com/office/drawing/2016/ink" xmlns:am3d="http://schemas.microsoft.com/office/drawing/2017/model3d" xmlns:o="urn:schemas-microsoft-com:office:office" xmlns:r="http://schemas.openxmlformats.org/officeDocument/2006/relationships" xmlns:m="http://schemas.openxmlformats.org/officeDocument/2006/math" xmlns:v="urn:schemas-microsoft-com:vml" xmlns:wp14="http://schemas.microsoft.com/office/word/2010/wordprocessingDrawing" xmlns:wp="http://schemas.openxmlformats.org/drawingml/2006/wordprocessingDrawing" xmlns:w10="urn:schemas-microsoft-com:office:word" xmlns:w="http://schemas.openxmlformats.org/wordprocessingml/2006/main" xmlns:w14="http://schemas.microsoft.com/office/word/2010/wordml" xmlns:w15="http://schemas.microsoft.com/office/word/2012/wordml" xmlns:w16cid="http://schemas.microsoft.com/office/word/2016/wordml/cid" xmlns:w16se="http://schemas.microsoft.com/office/word/2015/wordml/symex" xmlns:wpg="http://schemas.microsoft.com/office/word/2010/wordprocessingGroup" xmlns:wpi="http://schemas.microsoft.com/office/word/2010/wordprocessingInk" xmlns:wne="http://schemas.microsoft.com/office/word/2006/wordml" xmlns:wps="http://schemas.microsoft.com/office/word/2010/wordprocessingShape" mc:Ignorable="w14 w15 w16se w16cid wp14">
+  <w:abstractNum w:abstractNumId="0" w15:restartNumberingAfterBreak="0">
+    <w:nsid w:val="4D171F58"/>
+    <w:multiLevelType w:val="hybridMultilevel"/>
+    <w:tmpl w:val="3ED846BE"/>
+    <w:lvl w:ilvl="0" w:tplc="04090001">
+      <w:start w:val="1"/>
+      <w:numFmt w:val="bullet"/>
+      <w:lvlText w:val=""/>
+      <w:lvlJc w:val="left"/>
+      <w:pPr>
+        <w:ind w:left="720" w:hanging="360"/>
+      </w:pPr>
+      <w:rPr>
+        <w:rFonts w:ascii="Symbol" w:hAnsi="Symbol" w:hint="default"/>
+      </w:rPr>
+    </w:lvl>
+    <w:lvl w:ilvl="1" w:tplc="04090003" w:tentative="1">
+      <w:start w:val="1"/>
+      <w:numFmt w:val="bullet"/>
+      <w:lvlText w:val="o"/>
+      <w:lvlJc w:val="left"/>
+      <w:pPr>
+        <w:ind w:left="1440" w:hanging="360"/>
+      </w:pPr>
+      <w:rPr>
+        <w:rFonts w:ascii="Courier New" w:hAnsi="Courier New" w:cs="Courier New" w:hint="default"/>
+      </w:rPr>
+    </w:lvl>
+    <w:lvl w:ilvl="2" w:tplc="04090005" w:tentative="1">
+      <w:start w:val="1"/>
+      <w:numFmt w:val="bullet"/>
+      <w:lvlText w:val=""/>
+      <w:lvlJc w:val="left"/>
+      <w:pPr>
+        <w:ind w:left="2160" w:hanging="360"/>
+      </w:pPr>
+      <w:rPr>
+        <w:rFonts w:ascii="Wingdings" w:hAnsi="Wingdings" w:hint="default"/>
+      </w:rPr>
+    </w:lvl>
+    <w:lvl w:ilvl="3" w:tplc="04090001" w:tentative="1">
+      <w:start w:val="1"/>
+      <w:numFmt w:val="bullet"/>
+      <w:lvlText w:val=""/>
+      <w:lvlJc w:val="left"/>
+      <w:pPr>
+        <w:ind w:left="2880" w:hanging="360"/>
+      </w:pPr>
+      <w:rPr>
+        <w:rFonts w:ascii="Symbol" w:hAnsi="Symbol" w:hint="default"/>
+      </w:rPr>
+    </w:lvl>
+    <w:lvl w:ilvl="4" w:tplc="04090003" w:tentative="1">
+      <w:start w:val="1"/>
+      <w:numFmt w:val="bullet"/>
+      <w:lvlText w:val="o"/>
+      <w:lvlJc w:val="left"/>
+      <w:pPr>
+        <w:ind w:left="3600" w:hanging="360"/>
+      </w:pPr>
+      <w:rPr>
+        <w:rFonts w:ascii="Courier New" w:hAnsi="Courier New" w:cs="Courier New" w:hint="default"/>
+      </w:rPr>
+    </w:lvl>
+    <w:lvl w:ilvl="5" w:tplc="04090005" w:tentative="1">
+      <w:start w:val="1"/>
+      <w:numFmt w:val="bullet"/>
+      <w:lvlText w:val=""/>
+      <w:lvlJc w:val="left"/>
+      <w:pPr>
+        <w:ind w:left="4320" w:hanging="360"/>
+      </w:pPr>
+      <w:rPr>
+        <w:rFonts w:ascii="Wingdings" w:hAnsi="Wingdings" w:hint="default"/>
+      </w:rPr>
+    </w:lvl>
+    <w:lvl w:ilvl="6" w:tplc="04090001" w:tentative="1">
+      <w:start w:val="1"/>
+      <w:numFmt w:val="bullet"/>
+      <w:lvlText w:val=""/>
+      <w:lvlJc w:val="left"/>
+      <w:pPr>
+        <w:ind w:left="5040" w:hanging="360"/>
+      </w:pPr>
+      <w:rPr>
+        <w:rFonts w:ascii="Symbol" w:hAnsi="Symbol" w:hint="default"/>
+      </w:rPr>
+    </w:lvl>
+    <w:lvl w:ilvl="7" w:tplc="04090003" w:tentative="1">
+      <w:start w:val="1"/>
+      <w:numFmt w:val="bullet"/>
+      <w:lvlText w:val="o"/>
+      <w:lvlJc w:val="left"/>
+      <w:pPr>
+        <w:ind w:left="5760" w:hanging="360"/>
+      </w:pPr>
+      <w:rPr>
+        <w:rFonts w:ascii="Courier New" w:hAnsi="Courier New" w:cs="Courier New" w:hint="default"/>
+      </w:rPr>
+    </w:lvl>
+    <w:lvl w:ilvl="8" w:tplc="04090005" w:tentative="1">
+      <w:start w:val="1"/>
+      <w:numFmt w:val="bullet"/>
+      <w:lvlText w:val=""/>
+      <w:lvlJc w:val="left"/>
+      <w:pPr>
+        <w:ind w:left="6480" w:hanging="360"/>
+      </w:pPr>
+      <w:rPr>
+        <w:rFonts w:ascii="Wingdings" w:hAnsi="Wingdings" w:hint="default"/>
+      </w:rPr>
+    </w:lvl>
+  </w:abstractNum>
+  <w:abstractNum w:abstractNumId="1" w15:restartNumberingAfterBreak="0">
+    <w:nsid w:val="5A0A7663"/>
+    <w:multiLevelType w:val="hybridMultilevel"/>
+    <w:tmpl w:val="FC86677A"/>
+    <w:lvl w:ilvl="0" w:tplc="0409000F">
+      <w:start w:val="1"/>
+      <w:numFmt w:val="decimal"/>
+      <w:lvlText w:val="%1."/>
+      <w:lvlJc w:val="left"/>
+      <w:pPr>
+        <w:ind w:left="720" w:hanging="360"/>
+      </w:pPr>
+    </w:lvl>
+    <w:lvl w:ilvl="1" w:tplc="04090019" w:tentative="1">
+      <w:start w:val="1"/>
+      <w:numFmt w:val="lowerLetter"/>
+      <w:lvlText w:val="%2."/>
+      <w:lvlJc w:val="left"/>
+      <w:pPr>
+        <w:ind w:left="1440" w:hanging="360"/>
+      </w:pPr>
+    </w:lvl>
+    <w:lvl w:ilvl="2" w:tplc="0409001B" w:tentative="1">
+      <w:start w:val="1"/>
+      <w:numFmt w:val="lowerRoman"/>
+      <w:lvlText w:val="%3."/>
+      <w:lvlJc w:val="right"/>
+      <w:pPr>
+        <w:ind w:left="2160" w:hanging="180"/>
+      </w:pPr>
+    </w:lvl>
+    <w:lvl w:ilvl="3" w:tplc="0409000F" w:tentative="1">
+      <w:start w:val="1"/>
+      <w:numFmt w:val="decimal"/>
+      <w:lvlText w:val="%4."/>
+      <w:lvlJc w:val="left"/>
+      <w:pPr>
+        <w:ind w:left="2880" w:hanging="360"/>
+      </w:pPr>
+    </w:lvl>
+    <w:lvl w:ilvl="4" w:tplc="04090019" w:tentative="1">
+      <w:start w:val="1"/>
+      <w:numFmt w:val="lowerLetter"/>
+      <w:lvlText w:val="%5."/>
+      <w:lvlJc w:val="left"/>
+      <w:pPr>
+        <w:ind w:left="3600" w:hanging="360"/>
+      </w:pPr>
+    </w:lvl>
+    <w:lvl w:ilvl="5" w:tplc="0409001B" w:tentative="1">
+      <w:start w:val="1"/>
+      <w:numFmt w:val="lowerRoman"/>
+      <w:lvlText w:val="%6."/>
+      <w:lvlJc w:val="right"/>
+      <w:pPr>
+        <w:ind w:left="4320" w:hanging="180"/>
+      </w:pPr>
+    </w:lvl>
+    <w:lvl w:ilvl="6" w:tplc="0409000F" w:tentative="1">
+      <w:start w:val="1"/>
+      <w:numFmt w:val="decimal"/>
+      <w:lvlText w:val="%7."/>
+      <w:lvlJc w:val="left"/>
+      <w:pPr>
+        <w:ind w:left="5040" w:hanging="360"/>
+      </w:pPr>
+    </w:lvl>
+    <w:lvl w:ilvl="7" w:tplc="04090019" w:tentative="1">
+      <w:start w:val="1"/>
+      <w:numFmt w:val="lowerLetter"/>
+      <w:lvlText w:val="%8."/>
+      <w:lvlJc w:val="left"/>
+      <w:pPr>
+        <w:ind w:left="5760" w:hanging="360"/>
+      </w:pPr>
+    </w:lvl>
+    <w:lvl w:ilvl="8" w:tplc="0409001B" w:tentative="1">
+      <w:start w:val="1"/>
+      <w:numFmt w:val="lowerRoman"/>
+      <w:lvlText w:val="%9."/>
+      <w:lvlJc w:val="right"/>
+      <w:pPr>
+        <w:ind w:left="6480" w:hanging="180"/>
+      </w:pPr>
+    </w:lvl>
+  </w:abstractNum>
+  <w:abstractNum w:abstractNumId="2" w15:restartNumberingAfterBreak="0">
+    <w:nsid w:val="728A5EE2"/>
+    <w:multiLevelType w:val="hybridMultilevel"/>
+    <w:tmpl w:val="B88A317E"/>
+    <w:lvl w:ilvl="0" w:tplc="0409000F">
+      <w:start w:val="1"/>
+      <w:numFmt w:val="decimal"/>
+      <w:lvlText w:val="%1."/>
+      <w:lvlJc w:val="left"/>
+      <w:pPr>
+        <w:ind w:left="720" w:hanging="360"/>
+      </w:pPr>
+    </w:lvl>
+    <w:lvl w:ilvl="1" w:tplc="04090019" w:tentative="1">
+      <w:start w:val="1"/>
+      <w:numFmt w:val="lowerLetter"/>
+      <w:lvlText w:val="%2."/>
+      <w:lvlJc w:val="left"/>
+      <w:pPr>
+        <w:ind w:left="1440" w:hanging="360"/>
+      </w:pPr>
+    </w:lvl>
+    <w:lvl w:ilvl="2" w:tplc="0409001B" w:tentative="1">
+      <w:start w:val="1"/>
+      <w:numFmt w:val="lowerRoman"/>
+      <w:lvlText w:val="%3."/>
+      <w:lvlJc w:val="right"/>
+      <w:pPr>
+        <w:ind w:left="2160" w:hanging="180"/>
+      </w:pPr>
+    </w:lvl>
+    <w:lvl w:ilvl="3" w:tplc="0409000F" w:tentative="1">
+      <w:start w:val="1"/>
+      <w:numFmt w:val="decimal"/>
+      <w:lvlText w:val="%4."/>
+      <w:lvlJc w:val="left"/>
+      <w:pPr>
+        <w:ind w:left="2880" w:hanging="360"/>
+      </w:pPr>
+    </w:lvl>
+    <w:lvl w:ilvl="4" w:tplc="04090019" w:tentative="1">
+      <w:start w:val="1"/>
+      <w:numFmt w:val="lowerLetter"/>
+      <w:lvlText w:val="%5."/>
+      <w:lvlJc w:val="left"/>
+      <w:pPr>
+        <w:ind w:left="3600" w:hanging="360"/>
+      </w:pPr>
+    </w:lvl>
+    <w:lvl w:ilvl="5" w:tplc="0409001B" w:tentative="1">
+      <w:start w:val="1"/>
+      <w:numFmt w:val="lowerRoman"/>
+      <w:lvlText w:val="%6."/>
+      <w:lvlJc w:val="right"/>
+      <w:pPr>
+        <w:ind w:left="4320" w:hanging="180"/>
+      </w:pPr>
+    </w:lvl>
+    <w:lvl w:ilvl="6" w:tplc="0409000F" w:tentative="1">
+      <w:start w:val="1"/>
+      <w:numFmt w:val="decimal"/>
+      <w:lvlText w:val="%7."/>
+      <w:lvlJc w:val="left"/>
+      <w:pPr>
+        <w:ind w:left="5040" w:hanging="360"/>
+      </w:pPr>
+    </w:lvl>
+    <w:lvl w:ilvl="7" w:tplc="04090019" w:tentative="1">
+      <w:start w:val="1"/>
+      <w:numFmt w:val="lowerLetter"/>
+      <w:lvlText w:val="%8."/>
+      <w:lvlJc w:val="left"/>
+      <w:pPr>
+        <w:ind w:left="5760" w:hanging="360"/>
+      </w:pPr>
+    </w:lvl>
+    <w:lvl w:ilvl="8" w:tplc="0409001B" w:tentative="1">
+      <w:start w:val="1"/>
+      <w:numFmt w:val="lowerRoman"/>
+      <w:lvlText w:val="%9."/>
+      <w:lvlJc w:val="right"/>
+      <w:pPr>
+        <w:ind w:left="6480" w:hanging="180"/>
+      </w:pPr>
+    </w:lvl>
+  </w:abstractNum>
+  <w:num w:numId="1">
+    <w:abstractNumId w:val="1"/>
+  </w:num>
+  <w:num w:numId="2">
+    <w:abstractNumId w:val="2"/>
+  </w:num>
+  <w:num w:numId="3">
+    <w:abstractNumId w:val="0"/>
+  </w:num>
+</w:numbering>
 </file>
 
 <file path=word/styles.xml><?xml version="1.0" encoding="utf-8"?>
@@ -470,6 +1233,49 @@
     <w:name w:val="Normal"/>
     <w:qFormat/>
   </w:style>
+  <w:style w:type="paragraph" w:styleId="Heading1">
+    <w:name w:val="heading 1"/>
+    <w:basedOn w:val="Normal"/>
+    <w:next w:val="Normal"/>
+    <w:link w:val="Heading1Char"/>
+    <w:uiPriority w:val="9"/>
+    <w:qFormat/>
+    <w:rsid w:val="003C59AA"/>
+    <w:pPr>
+      <w:keepNext/>
+      <w:keepLines/>
+      <w:spacing w:before="240" w:after="0"/>
+      <w:outlineLvl w:val="0"/>
+    </w:pPr>
+    <w:rPr>
+      <w:rFonts w:asciiTheme="majorHAnsi" w:eastAsiaTheme="majorEastAsia" w:hAnsiTheme="majorHAnsi" w:cstheme="majorBidi"/>
+      <w:color w:val="2F5496" w:themeColor="accent1" w:themeShade="BF"/>
+      <w:sz w:val="32"/>
+      <w:szCs w:val="32"/>
+    </w:rPr>
+  </w:style>
+  <w:style w:type="paragraph" w:styleId="Heading2">
+    <w:name w:val="heading 2"/>
+    <w:basedOn w:val="Normal"/>
+    <w:next w:val="Normal"/>
+    <w:link w:val="Heading2Char"/>
+    <w:uiPriority w:val="9"/>
+    <w:unhideWhenUsed/>
+    <w:qFormat/>
+    <w:rsid w:val="003C59AA"/>
+    <w:pPr>
+      <w:keepNext/>
+      <w:keepLines/>
+      <w:spacing w:before="40" w:after="0"/>
+      <w:outlineLvl w:val="1"/>
+    </w:pPr>
+    <w:rPr>
+      <w:rFonts w:asciiTheme="majorHAnsi" w:eastAsiaTheme="majorEastAsia" w:hAnsiTheme="majorHAnsi" w:cstheme="majorBidi"/>
+      <w:color w:val="2F5496" w:themeColor="accent1" w:themeShade="BF"/>
+      <w:sz w:val="26"/>
+      <w:szCs w:val="26"/>
+    </w:rPr>
+  </w:style>
   <w:style w:type="character" w:default="1" w:styleId="DefaultParagraphFont">
     <w:name w:val="Default Paragraph Font"/>
     <w:uiPriority w:val="1"/>
@@ -529,6 +1335,172 @@
       <w:kern w:val="28"/>
       <w:sz w:val="56"/>
       <w:szCs w:val="56"/>
+    </w:rPr>
+  </w:style>
+  <w:style w:type="character" w:customStyle="1" w:styleId="Heading1Char">
+    <w:name w:val="Heading 1 Char"/>
+    <w:basedOn w:val="DefaultParagraphFont"/>
+    <w:link w:val="Heading1"/>
+    <w:uiPriority w:val="9"/>
+    <w:rsid w:val="003C59AA"/>
+    <w:rPr>
+      <w:rFonts w:asciiTheme="majorHAnsi" w:eastAsiaTheme="majorEastAsia" w:hAnsiTheme="majorHAnsi" w:cstheme="majorBidi"/>
+      <w:color w:val="2F5496" w:themeColor="accent1" w:themeShade="BF"/>
+      <w:sz w:val="32"/>
+      <w:szCs w:val="32"/>
+    </w:rPr>
+  </w:style>
+  <w:style w:type="paragraph" w:styleId="ListParagraph">
+    <w:name w:val="List Paragraph"/>
+    <w:basedOn w:val="Normal"/>
+    <w:uiPriority w:val="34"/>
+    <w:qFormat/>
+    <w:rsid w:val="003C59AA"/>
+    <w:pPr>
+      <w:ind w:left="720"/>
+      <w:contextualSpacing/>
+    </w:pPr>
+  </w:style>
+  <w:style w:type="character" w:customStyle="1" w:styleId="Heading2Char">
+    <w:name w:val="Heading 2 Char"/>
+    <w:basedOn w:val="DefaultParagraphFont"/>
+    <w:link w:val="Heading2"/>
+    <w:uiPriority w:val="9"/>
+    <w:rsid w:val="003C59AA"/>
+    <w:rPr>
+      <w:rFonts w:asciiTheme="majorHAnsi" w:eastAsiaTheme="majorEastAsia" w:hAnsiTheme="majorHAnsi" w:cstheme="majorBidi"/>
+      <w:color w:val="2F5496" w:themeColor="accent1" w:themeShade="BF"/>
+      <w:sz w:val="26"/>
+      <w:szCs w:val="26"/>
+    </w:rPr>
+  </w:style>
+  <w:style w:type="character" w:styleId="Hyperlink">
+    <w:name w:val="Hyperlink"/>
+    <w:basedOn w:val="DefaultParagraphFont"/>
+    <w:uiPriority w:val="99"/>
+    <w:unhideWhenUsed/>
+    <w:rsid w:val="003F30D7"/>
+    <w:rPr>
+      <w:color w:val="0563C1" w:themeColor="hyperlink"/>
+      <w:u w:val="single"/>
+    </w:rPr>
+  </w:style>
+  <w:style w:type="character" w:styleId="UnresolvedMention">
+    <w:name w:val="Unresolved Mention"/>
+    <w:basedOn w:val="DefaultParagraphFont"/>
+    <w:uiPriority w:val="99"/>
+    <w:semiHidden/>
+    <w:unhideWhenUsed/>
+    <w:rsid w:val="003F30D7"/>
+    <w:rPr>
+      <w:color w:val="808080"/>
+      <w:shd w:val="clear" w:color="auto" w:fill="E6E6E6"/>
+    </w:rPr>
+  </w:style>
+  <w:style w:type="table" w:styleId="GridTable4-Accent5">
+    <w:name w:val="Grid Table 4 Accent 5"/>
+    <w:basedOn w:val="TableNormal"/>
+    <w:uiPriority w:val="49"/>
+    <w:rsid w:val="003F30D7"/>
+    <w:pPr>
+      <w:spacing w:after="0" w:line="240" w:lineRule="auto"/>
+    </w:pPr>
+    <w:tblPr>
+      <w:tblStyleRowBandSize w:val="1"/>
+      <w:tblStyleColBandSize w:val="1"/>
+      <w:tblBorders>
+        <w:top w:val="single" w:sz="4" w:space="0" w:color="9CC2E5" w:themeColor="accent5" w:themeTint="99"/>
+        <w:left w:val="single" w:sz="4" w:space="0" w:color="9CC2E5" w:themeColor="accent5" w:themeTint="99"/>
+        <w:bottom w:val="single" w:sz="4" w:space="0" w:color="9CC2E5" w:themeColor="accent5" w:themeTint="99"/>
+        <w:right w:val="single" w:sz="4" w:space="0" w:color="9CC2E5" w:themeColor="accent5" w:themeTint="99"/>
+        <w:insideH w:val="single" w:sz="4" w:space="0" w:color="9CC2E5" w:themeColor="accent5" w:themeTint="99"/>
+        <w:insideV w:val="single" w:sz="4" w:space="0" w:color="9CC2E5" w:themeColor="accent5" w:themeTint="99"/>
+      </w:tblBorders>
+    </w:tblPr>
+    <w:tblStylePr w:type="firstRow">
+      <w:rPr>
+        <w:b/>
+        <w:bCs/>
+        <w:color w:val="FFFFFF" w:themeColor="background1"/>
+      </w:rPr>
+      <w:tblPr/>
+      <w:tcPr>
+        <w:tcBorders>
+          <w:top w:val="single" w:sz="4" w:space="0" w:color="5B9BD5" w:themeColor="accent5"/>
+          <w:left w:val="single" w:sz="4" w:space="0" w:color="5B9BD5" w:themeColor="accent5"/>
+          <w:bottom w:val="single" w:sz="4" w:space="0" w:color="5B9BD5" w:themeColor="accent5"/>
+          <w:right w:val="single" w:sz="4" w:space="0" w:color="5B9BD5" w:themeColor="accent5"/>
+          <w:insideH w:val="nil"/>
+          <w:insideV w:val="nil"/>
+        </w:tcBorders>
+        <w:shd w:val="clear" w:color="auto" w:fill="5B9BD5" w:themeFill="accent5"/>
+      </w:tcPr>
+    </w:tblStylePr>
+    <w:tblStylePr w:type="lastRow">
+      <w:rPr>
+        <w:b/>
+        <w:bCs/>
+      </w:rPr>
+      <w:tblPr/>
+      <w:tcPr>
+        <w:tcBorders>
+          <w:top w:val="double" w:sz="4" w:space="0" w:color="5B9BD5" w:themeColor="accent5"/>
+        </w:tcBorders>
+      </w:tcPr>
+    </w:tblStylePr>
+    <w:tblStylePr w:type="firstCol">
+      <w:rPr>
+        <w:b/>
+        <w:bCs/>
+      </w:rPr>
+    </w:tblStylePr>
+    <w:tblStylePr w:type="lastCol">
+      <w:rPr>
+        <w:b/>
+        <w:bCs/>
+      </w:rPr>
+    </w:tblStylePr>
+    <w:tblStylePr w:type="band1Vert">
+      <w:tblPr/>
+      <w:tcPr>
+        <w:shd w:val="clear" w:color="auto" w:fill="DEEAF6" w:themeFill="accent5" w:themeFillTint="33"/>
+      </w:tcPr>
+    </w:tblStylePr>
+    <w:tblStylePr w:type="band1Horz">
+      <w:tblPr/>
+      <w:tcPr>
+        <w:shd w:val="clear" w:color="auto" w:fill="DEEAF6" w:themeFill="accent5" w:themeFillTint="33"/>
+      </w:tcPr>
+    </w:tblStylePr>
+  </w:style>
+  <w:style w:type="character" w:customStyle="1" w:styleId="fontstyle01">
+    <w:name w:val="fontstyle01"/>
+    <w:basedOn w:val="DefaultParagraphFont"/>
+    <w:rsid w:val="003F30D7"/>
+    <w:rPr>
+      <w:rFonts w:ascii="Symbol" w:hAnsi="Symbol" w:hint="default"/>
+      <w:b w:val="0"/>
+      <w:bCs w:val="0"/>
+      <w:i w:val="0"/>
+      <w:iCs w:val="0"/>
+      <w:color w:val="000000"/>
+      <w:sz w:val="22"/>
+      <w:szCs w:val="22"/>
+    </w:rPr>
+  </w:style>
+  <w:style w:type="character" w:customStyle="1" w:styleId="fontstyle21">
+    <w:name w:val="fontstyle21"/>
+    <w:basedOn w:val="DefaultParagraphFont"/>
+    <w:rsid w:val="003F30D7"/>
+    <w:rPr>
+      <w:rFonts w:ascii="Calibri" w:hAnsi="Calibri" w:cs="Calibri" w:hint="default"/>
+      <w:b w:val="0"/>
+      <w:bCs w:val="0"/>
+      <w:i w:val="0"/>
+      <w:iCs w:val="0"/>
+      <w:color w:val="000000"/>
+      <w:sz w:val="22"/>
+      <w:szCs w:val="22"/>
     </w:rPr>
   </w:style>
 </w:styles>

</xml_diff>